<commit_message>
Se contestaron preguntar finales
</commit_message>
<xml_diff>
--- a/L10_morales_ruiz_juan_carlos_051301.docx
+++ b/L10_morales_ruiz_juan_carlos_051301.docx
@@ -1028,33 +1028,36 @@
         <w:rPr>
           <w:rFonts w:ascii="Calibri" w:hAnsi="Calibri" w:cs="Calibri"/>
           <w:color w:val="000000"/>
-          <w:lang w:val="en-US"/>
-        </w:rPr>
-      </w:pPr>
-      <w:proofErr w:type="spellStart"/>
-      <w:r>
-        <w:rPr>
-          <w:rFonts w:ascii="Calibri" w:hAnsi="Calibri" w:cs="Calibri"/>
-          <w:color w:val="000000"/>
-          <w:lang w:val="en-US"/>
-        </w:rPr>
-        <w:t>i</w:t>
-      </w:r>
-      <w:proofErr w:type="spellEnd"/>
-      <w:r>
-        <w:rPr>
-          <w:rFonts w:ascii="Calibri" w:hAnsi="Calibri" w:cs="Calibri"/>
-          <w:color w:val="000000"/>
-          <w:lang w:val="en-US"/>
-        </w:rPr>
-        <w:t xml:space="preserve">. git </w:t>
-      </w:r>
-      <w:proofErr w:type="spellStart"/>
-      <w:r>
-        <w:rPr>
-          <w:rFonts w:ascii="Calibri" w:hAnsi="Calibri" w:cs="Calibri"/>
-          <w:color w:val="000000"/>
-          <w:lang w:val="en-US"/>
+        </w:rPr>
+      </w:pPr>
+      <w:r>
+        <w:rPr>
+          <w:rFonts w:ascii="Calibri" w:hAnsi="Calibri" w:cs="Calibri"/>
+          <w:color w:val="000000"/>
+        </w:rPr>
+        <w:t xml:space="preserve">i. </w:t>
+      </w:r>
+      <w:proofErr w:type="spellStart"/>
+      <w:r>
+        <w:rPr>
+          <w:rFonts w:ascii="Calibri" w:hAnsi="Calibri" w:cs="Calibri"/>
+          <w:color w:val="000000"/>
+        </w:rPr>
+        <w:t>git</w:t>
+      </w:r>
+      <w:proofErr w:type="spellEnd"/>
+      <w:r>
+        <w:rPr>
+          <w:rFonts w:ascii="Calibri" w:hAnsi="Calibri" w:cs="Calibri"/>
+          <w:color w:val="000000"/>
+        </w:rPr>
+        <w:t xml:space="preserve"> </w:t>
+      </w:r>
+      <w:proofErr w:type="spellStart"/>
+      <w:r>
+        <w:rPr>
+          <w:rFonts w:ascii="Calibri" w:hAnsi="Calibri" w:cs="Calibri"/>
+          <w:color w:val="000000"/>
         </w:rPr>
         <w:t>init</w:t>
       </w:r>
@@ -1771,6 +1774,7 @@
         <w:rPr>
           <w:rFonts w:ascii="Calibri" w:hAnsi="Calibri" w:cs="Calibri"/>
           <w:color w:val="000000"/>
+          <w:lang w:val="en-US"/>
         </w:rPr>
       </w:pPr>
       <w:r>
@@ -2498,6 +2502,268 @@
       </w:r>
       <w:r>
         <w:t>y Resultados.</w:t>
+      </w:r>
+    </w:p>
+    <w:p>
+      <w:pPr>
+        <w:autoSpaceDE w:val="0"/>
+        <w:autoSpaceDN w:val="0"/>
+        <w:adjustRightInd w:val="0"/>
+        <w:spacing w:after="0" w:line="240" w:lineRule="auto"/>
+        <w:rPr>
+          <w:rFonts w:ascii="Calibri" w:hAnsi="Calibri" w:cs="Calibri"/>
+        </w:rPr>
+      </w:pPr>
+      <w:r>
+        <w:rPr>
+          <w:rFonts w:ascii="SymbolMT" w:hAnsi="SymbolMT" w:cs="SymbolMT"/>
+        </w:rPr>
+        <w:t xml:space="preserve">• </w:t>
+      </w:r>
+      <w:r>
+        <w:rPr>
+          <w:rFonts w:ascii="Calibri" w:hAnsi="Calibri" w:cs="Calibri"/>
+        </w:rPr>
+        <w:t>¿Ves conveniente el uso de control de versiones para documentos que no son código?</w:t>
+      </w:r>
+    </w:p>
+    <w:p>
+      <w:pPr>
+        <w:autoSpaceDE w:val="0"/>
+        <w:autoSpaceDN w:val="0"/>
+        <w:adjustRightInd w:val="0"/>
+        <w:spacing w:after="0" w:line="240" w:lineRule="auto"/>
+        <w:rPr>
+          <w:rFonts w:ascii="Calibri" w:hAnsi="Calibri" w:cs="Calibri"/>
+        </w:rPr>
+      </w:pPr>
+      <w:r>
+        <w:rPr>
+          <w:rFonts w:ascii="Calibri" w:hAnsi="Calibri" w:cs="Calibri"/>
+        </w:rPr>
+        <w:t xml:space="preserve">Si, definitivamente. Puede ser código, documentos u otro recurso, sin duda el uso de </w:t>
+      </w:r>
+      <w:proofErr w:type="spellStart"/>
+      <w:r>
+        <w:rPr>
+          <w:rFonts w:ascii="Calibri" w:hAnsi="Calibri" w:cs="Calibri"/>
+        </w:rPr>
+        <w:t>git</w:t>
+      </w:r>
+      <w:proofErr w:type="spellEnd"/>
+      <w:r>
+        <w:rPr>
+          <w:rFonts w:ascii="Calibri" w:hAnsi="Calibri" w:cs="Calibri"/>
+        </w:rPr>
+        <w:t xml:space="preserve"> para documentar avances y poder colaborar con otras personas es indispensable y recomendable.</w:t>
+      </w:r>
+    </w:p>
+    <w:p>
+      <w:pPr>
+        <w:autoSpaceDE w:val="0"/>
+        <w:autoSpaceDN w:val="0"/>
+        <w:adjustRightInd w:val="0"/>
+        <w:spacing w:after="0" w:line="240" w:lineRule="auto"/>
+        <w:rPr>
+          <w:rFonts w:ascii="Calibri" w:hAnsi="Calibri" w:cs="Calibri"/>
+        </w:rPr>
+      </w:pPr>
+    </w:p>
+    <w:p>
+      <w:pPr>
+        <w:autoSpaceDE w:val="0"/>
+        <w:autoSpaceDN w:val="0"/>
+        <w:adjustRightInd w:val="0"/>
+        <w:spacing w:after="0" w:line="240" w:lineRule="auto"/>
+        <w:rPr>
+          <w:rFonts w:ascii="Calibri" w:hAnsi="Calibri" w:cs="Calibri"/>
+        </w:rPr>
+      </w:pPr>
+      <w:r>
+        <w:rPr>
+          <w:rFonts w:ascii="SymbolMT" w:hAnsi="SymbolMT" w:cs="SymbolMT"/>
+        </w:rPr>
+        <w:t xml:space="preserve">• </w:t>
+      </w:r>
+      <w:r>
+        <w:rPr>
+          <w:rFonts w:ascii="Calibri" w:hAnsi="Calibri" w:cs="Calibri"/>
+        </w:rPr>
+        <w:t xml:space="preserve">¿Cómo comparas GitHub y </w:t>
+      </w:r>
+      <w:proofErr w:type="spellStart"/>
+      <w:r>
+        <w:rPr>
+          <w:rFonts w:ascii="Calibri" w:hAnsi="Calibri" w:cs="Calibri"/>
+        </w:rPr>
+        <w:t>CodeCommit</w:t>
+      </w:r>
+      <w:proofErr w:type="spellEnd"/>
+      <w:r>
+        <w:rPr>
+          <w:rFonts w:ascii="Calibri" w:hAnsi="Calibri" w:cs="Calibri"/>
+        </w:rPr>
+        <w:t xml:space="preserve">? Los dos son implementaciones DVCS de </w:t>
+      </w:r>
+      <w:proofErr w:type="spellStart"/>
+      <w:r>
+        <w:rPr>
+          <w:rFonts w:ascii="Calibri" w:hAnsi="Calibri" w:cs="Calibri"/>
+        </w:rPr>
+        <w:t>git</w:t>
+      </w:r>
+      <w:proofErr w:type="spellEnd"/>
+    </w:p>
+    <w:p>
+      <w:pPr>
+        <w:autoSpaceDE w:val="0"/>
+        <w:autoSpaceDN w:val="0"/>
+        <w:adjustRightInd w:val="0"/>
+        <w:spacing w:after="0" w:line="240" w:lineRule="auto"/>
+        <w:rPr>
+          <w:rFonts w:ascii="Calibri" w:hAnsi="Calibri" w:cs="Calibri"/>
+          <w:b/>
+          <w:bCs/>
+        </w:rPr>
+      </w:pPr>
+      <w:r>
+        <w:rPr>
+          <w:rFonts w:ascii="Calibri" w:hAnsi="Calibri" w:cs="Calibri"/>
+        </w:rPr>
+        <w:t xml:space="preserve">Al fin de cuentas viene siendo lo mismo, los comandos y la tecnología terminan siendo de </w:t>
+      </w:r>
+      <w:r>
+        <w:rPr>
+          <w:rFonts w:ascii="Calibri" w:hAnsi="Calibri" w:cs="Calibri"/>
+          <w:b/>
+          <w:bCs/>
+        </w:rPr>
+        <w:t>GIT.</w:t>
+      </w:r>
+    </w:p>
+    <w:p>
+      <w:pPr>
+        <w:autoSpaceDE w:val="0"/>
+        <w:autoSpaceDN w:val="0"/>
+        <w:adjustRightInd w:val="0"/>
+        <w:spacing w:after="0" w:line="240" w:lineRule="auto"/>
+        <w:rPr>
+          <w:rFonts w:ascii="Calibri" w:hAnsi="Calibri" w:cs="Calibri"/>
+        </w:rPr>
+      </w:pPr>
+      <w:r>
+        <w:rPr>
+          <w:rFonts w:ascii="Calibri" w:hAnsi="Calibri" w:cs="Calibri"/>
+        </w:rPr>
+        <w:t xml:space="preserve">Al igual que </w:t>
+      </w:r>
+      <w:proofErr w:type="spellStart"/>
+      <w:r>
+        <w:rPr>
+          <w:rFonts w:ascii="Calibri" w:hAnsi="Calibri" w:cs="Calibri"/>
+        </w:rPr>
+        <w:t>github</w:t>
+      </w:r>
+      <w:proofErr w:type="spellEnd"/>
+      <w:r>
+        <w:rPr>
+          <w:rFonts w:ascii="Calibri" w:hAnsi="Calibri" w:cs="Calibri"/>
+        </w:rPr>
+        <w:t xml:space="preserve">, </w:t>
+      </w:r>
+      <w:proofErr w:type="spellStart"/>
+      <w:r>
+        <w:rPr>
+          <w:rFonts w:ascii="Calibri" w:hAnsi="Calibri" w:cs="Calibri"/>
+        </w:rPr>
+        <w:t>codecommit</w:t>
+      </w:r>
+      <w:proofErr w:type="spellEnd"/>
+      <w:r>
+        <w:rPr>
+          <w:rFonts w:ascii="Calibri" w:hAnsi="Calibri" w:cs="Calibri"/>
+        </w:rPr>
+        <w:t xml:space="preserve">, </w:t>
+      </w:r>
+      <w:proofErr w:type="spellStart"/>
+      <w:r>
+        <w:rPr>
+          <w:rFonts w:ascii="Calibri" w:hAnsi="Calibri" w:cs="Calibri"/>
+        </w:rPr>
+        <w:t>gitlab</w:t>
+      </w:r>
+      <w:proofErr w:type="spellEnd"/>
+      <w:r>
+        <w:rPr>
+          <w:rFonts w:ascii="Calibri" w:hAnsi="Calibri" w:cs="Calibri"/>
+        </w:rPr>
+        <w:t xml:space="preserve">, </w:t>
+      </w:r>
+      <w:proofErr w:type="spellStart"/>
+      <w:r>
+        <w:rPr>
+          <w:rFonts w:ascii="Calibri" w:hAnsi="Calibri" w:cs="Calibri"/>
+        </w:rPr>
+        <w:t>gitbucket</w:t>
+      </w:r>
+      <w:proofErr w:type="spellEnd"/>
+      <w:r>
+        <w:rPr>
+          <w:rFonts w:ascii="Calibri" w:hAnsi="Calibri" w:cs="Calibri"/>
+        </w:rPr>
+        <w:t xml:space="preserve"> terminan siendo solo el lugar en donde se almacenarán los repositorios.</w:t>
+      </w:r>
+    </w:p>
+    <w:p>
+      <w:pPr>
+        <w:autoSpaceDE w:val="0"/>
+        <w:autoSpaceDN w:val="0"/>
+        <w:adjustRightInd w:val="0"/>
+        <w:spacing w:after="0" w:line="240" w:lineRule="auto"/>
+        <w:rPr>
+          <w:rFonts w:ascii="Calibri" w:hAnsi="Calibri" w:cs="Calibri"/>
+        </w:rPr>
+      </w:pPr>
+      <w:r>
+        <w:rPr>
+          <w:rFonts w:ascii="Calibri" w:hAnsi="Calibri" w:cs="Calibri"/>
+        </w:rPr>
+        <w:t>El lugar ya queda a consideración, dependiendo de las necesidades.</w:t>
+      </w:r>
+    </w:p>
+    <w:p>
+      <w:pPr>
+        <w:autoSpaceDE w:val="0"/>
+        <w:autoSpaceDN w:val="0"/>
+        <w:adjustRightInd w:val="0"/>
+        <w:spacing w:after="0" w:line="240" w:lineRule="auto"/>
+        <w:rPr>
+          <w:rFonts w:ascii="Calibri" w:hAnsi="Calibri" w:cs="Calibri"/>
+        </w:rPr>
+      </w:pPr>
+    </w:p>
+    <w:p>
+      <w:pPr>
+        <w:autoSpaceDE w:val="0"/>
+        <w:autoSpaceDN w:val="0"/>
+        <w:adjustRightInd w:val="0"/>
+        <w:spacing w:after="0" w:line="240" w:lineRule="auto"/>
+        <w:rPr>
+          <w:rFonts w:ascii="Calibri" w:hAnsi="Calibri" w:cs="Calibri"/>
+          <w:color w:val="000000"/>
+        </w:rPr>
+      </w:pPr>
+      <w:r>
+        <w:rPr>
+          <w:rFonts w:ascii="SymbolMT" w:hAnsi="SymbolMT" w:cs="SymbolMT"/>
+        </w:rPr>
+        <w:t xml:space="preserve">• </w:t>
+      </w:r>
+      <w:r>
+        <w:rPr>
+          <w:rFonts w:ascii="Calibri" w:hAnsi="Calibri" w:cs="Calibri"/>
+        </w:rPr>
+        <w:t>Evidencia de la práctica</w:t>
       </w:r>
     </w:p>
     <w:p>
@@ -2601,6 +2867,7 @@
           <w:bCs/>
           <w:noProof/>
         </w:rPr>
+        <w:lastRenderedPageBreak/>
         <w:drawing>
           <wp:inline distT="0" distB="0" distL="0" distR="0" wp14:anchorId="230F8CD0" wp14:editId="12824973">
             <wp:extent cx="5419725" cy="1314450"/>
@@ -2673,7 +2940,6 @@
           <w:bCs/>
           <w:noProof/>
         </w:rPr>
-        <w:lastRenderedPageBreak/>
         <w:drawing>
           <wp:inline distT="0" distB="0" distL="0" distR="0" wp14:anchorId="0452AB16" wp14:editId="5DC85BF4">
             <wp:extent cx="4829175" cy="1266825"/>
@@ -2873,6 +3139,7 @@
           <w:b/>
           <w:bCs/>
         </w:rPr>
+        <w:lastRenderedPageBreak/>
         <w:t>Crear y añadir repositorio en GitHub</w:t>
       </w:r>
     </w:p>
@@ -2890,7 +3157,6 @@
           <w:bCs/>
           <w:noProof/>
         </w:rPr>
-        <w:lastRenderedPageBreak/>
         <w:drawing>
           <wp:inline distT="0" distB="0" distL="0" distR="0" wp14:anchorId="1CD2AFE8" wp14:editId="2900D6A2">
             <wp:extent cx="5612130" cy="1714500"/>
@@ -3236,110 +3502,355 @@
     </w:p>
     <w:p>
       <w:pPr>
+        <w:autoSpaceDE w:val="0"/>
+        <w:autoSpaceDN w:val="0"/>
+        <w:adjustRightInd w:val="0"/>
+        <w:spacing w:after="0" w:line="240" w:lineRule="auto"/>
+        <w:rPr>
+          <w:rFonts w:ascii="Calibri" w:hAnsi="Calibri" w:cs="Calibri"/>
+          <w:b/>
+          <w:bCs/>
+          <w:color w:val="000000"/>
+        </w:rPr>
+      </w:pPr>
+      <w:r>
+        <w:rPr>
+          <w:rFonts w:ascii="Calibri" w:hAnsi="Calibri" w:cs="Calibri"/>
+          <w:b/>
+          <w:bCs/>
+          <w:color w:val="000000"/>
+        </w:rPr>
+        <w:lastRenderedPageBreak/>
+        <w:t>Crear el documento del reporte, y añadirlo para tracking</w:t>
+      </w:r>
+    </w:p>
+    <w:p>
+      <w:pPr>
+        <w:autoSpaceDE w:val="0"/>
+        <w:autoSpaceDN w:val="0"/>
+        <w:adjustRightInd w:val="0"/>
+        <w:spacing w:after="0" w:line="240" w:lineRule="auto"/>
+        <w:jc w:val="center"/>
+        <w:rPr>
+          <w:rFonts w:ascii="Calibri" w:hAnsi="Calibri" w:cs="Calibri"/>
+          <w:b/>
+          <w:bCs/>
+          <w:color w:val="000000"/>
+        </w:rPr>
+      </w:pPr>
+      <w:r>
+        <w:rPr>
+          <w:rFonts w:ascii="Calibri" w:hAnsi="Calibri" w:cs="Calibri"/>
+          <w:b/>
+          <w:bCs/>
+          <w:noProof/>
+          <w:color w:val="000000"/>
+        </w:rPr>
+        <w:drawing>
+          <wp:inline distT="0" distB="0" distL="0" distR="0" wp14:anchorId="7CDAF5A5" wp14:editId="7C78648C">
+            <wp:extent cx="5219700" cy="4124325"/>
+            <wp:effectExtent l="0" t="0" r="0" b="9525"/>
+            <wp:docPr id="10" name="Imagen 10" descr="Texto&#10;&#10;Descripción generada automáticamente"/>
+            <wp:cNvGraphicFramePr>
+              <a:graphicFrameLocks xmlns:a="http://schemas.openxmlformats.org/drawingml/2006/main" noChangeAspect="1"/>
+            </wp:cNvGraphicFramePr>
+            <a:graphic xmlns:a="http://schemas.openxmlformats.org/drawingml/2006/main">
+              <a:graphicData uri="http://schemas.openxmlformats.org/drawingml/2006/picture">
+                <pic:pic xmlns:pic="http://schemas.openxmlformats.org/drawingml/2006/picture">
+                  <pic:nvPicPr>
+                    <pic:cNvPr id="10" name="Imagen 10" descr="Texto&#10;&#10;Descripción generada automáticamente"/>
+                    <pic:cNvPicPr/>
+                  </pic:nvPicPr>
+                  <pic:blipFill>
+                    <a:blip r:embed="rId21">
+                      <a:extLst>
+                        <a:ext uri="{28A0092B-C50C-407E-A947-70E740481C1C}">
+                          <a14:useLocalDpi xmlns:a14="http://schemas.microsoft.com/office/drawing/2010/main" val="0"/>
+                        </a:ext>
+                      </a:extLst>
+                    </a:blip>
+                    <a:stretch>
+                      <a:fillRect/>
+                    </a:stretch>
+                  </pic:blipFill>
+                  <pic:spPr>
+                    <a:xfrm>
+                      <a:off x="0" y="0"/>
+                      <a:ext cx="5219700" cy="4124325"/>
+                    </a:xfrm>
+                    <a:prstGeom prst="rect">
+                      <a:avLst/>
+                    </a:prstGeom>
+                  </pic:spPr>
+                </pic:pic>
+              </a:graphicData>
+            </a:graphic>
+          </wp:inline>
+        </w:drawing>
+      </w:r>
+    </w:p>
+    <w:p>
+      <w:pPr>
+        <w:autoSpaceDE w:val="0"/>
+        <w:autoSpaceDN w:val="0"/>
+        <w:adjustRightInd w:val="0"/>
+        <w:spacing w:after="0" w:line="240" w:lineRule="auto"/>
+        <w:jc w:val="center"/>
+        <w:rPr>
+          <w:rFonts w:ascii="Calibri" w:hAnsi="Calibri" w:cs="Calibri"/>
+          <w:b/>
+          <w:bCs/>
+          <w:color w:val="000000"/>
+        </w:rPr>
+      </w:pPr>
+    </w:p>
+    <w:p>
+      <w:pPr>
+        <w:autoSpaceDE w:val="0"/>
+        <w:autoSpaceDN w:val="0"/>
+        <w:adjustRightInd w:val="0"/>
+        <w:spacing w:after="0" w:line="240" w:lineRule="auto"/>
+        <w:rPr>
+          <w:rFonts w:ascii="Calibri" w:hAnsi="Calibri" w:cs="Calibri"/>
+          <w:b/>
+          <w:bCs/>
+          <w:color w:val="000000"/>
+        </w:rPr>
+      </w:pPr>
+      <w:r>
+        <w:rPr>
+          <w:rFonts w:ascii="Calibri" w:hAnsi="Calibri" w:cs="Calibri"/>
+          <w:b/>
+          <w:bCs/>
+          <w:color w:val="000000"/>
+        </w:rPr>
+        <w:t>Logs de cambios en documento</w:t>
+      </w:r>
+    </w:p>
+    <w:p>
+      <w:pPr>
+        <w:autoSpaceDE w:val="0"/>
+        <w:autoSpaceDN w:val="0"/>
+        <w:adjustRightInd w:val="0"/>
+        <w:spacing w:after="0" w:line="240" w:lineRule="auto"/>
+        <w:rPr>
+          <w:rFonts w:ascii="Calibri" w:hAnsi="Calibri" w:cs="Calibri"/>
+          <w:color w:val="000000"/>
+        </w:rPr>
+      </w:pPr>
+      <w:r>
+        <w:rPr>
+          <w:rFonts w:ascii="Calibri" w:hAnsi="Calibri" w:cs="Calibri"/>
+          <w:color w:val="000000"/>
+        </w:rPr>
+        <w:t xml:space="preserve">El documento se agregó casi al terminar el reporte de la práctica, es por eso </w:t>
+      </w:r>
+      <w:proofErr w:type="gramStart"/>
+      <w:r>
+        <w:rPr>
+          <w:rFonts w:ascii="Calibri" w:hAnsi="Calibri" w:cs="Calibri"/>
+          <w:color w:val="000000"/>
+        </w:rPr>
+        <w:t>que</w:t>
+      </w:r>
+      <w:proofErr w:type="gramEnd"/>
+      <w:r>
+        <w:rPr>
+          <w:rFonts w:ascii="Calibri" w:hAnsi="Calibri" w:cs="Calibri"/>
+          <w:color w:val="000000"/>
+        </w:rPr>
+        <w:t xml:space="preserve"> no se pudo ir versionando cada ajuste que se le hacía.</w:t>
+      </w:r>
+    </w:p>
+    <w:p>
+      <w:pPr>
+        <w:autoSpaceDE w:val="0"/>
+        <w:autoSpaceDN w:val="0"/>
+        <w:adjustRightInd w:val="0"/>
+        <w:spacing w:after="0" w:line="240" w:lineRule="auto"/>
+        <w:rPr>
+          <w:rFonts w:ascii="Calibri" w:hAnsi="Calibri" w:cs="Calibri"/>
+          <w:b/>
+          <w:bCs/>
+          <w:color w:val="000000"/>
+        </w:rPr>
+      </w:pPr>
+    </w:p>
+    <w:p>
+      <w:pPr>
+        <w:autoSpaceDE w:val="0"/>
+        <w:autoSpaceDN w:val="0"/>
+        <w:adjustRightInd w:val="0"/>
+        <w:spacing w:after="0" w:line="240" w:lineRule="auto"/>
+        <w:rPr>
+          <w:rFonts w:ascii="Calibri" w:hAnsi="Calibri" w:cs="Calibri"/>
+          <w:b/>
+          <w:bCs/>
+          <w:color w:val="000000"/>
+        </w:rPr>
+      </w:pPr>
+      <w:r>
+        <w:rPr>
+          <w:rFonts w:ascii="Calibri" w:hAnsi="Calibri" w:cs="Calibri"/>
+          <w:b/>
+          <w:bCs/>
+          <w:color w:val="000000"/>
+        </w:rPr>
+        <w:t xml:space="preserve">URL del documento en </w:t>
+      </w:r>
+      <w:proofErr w:type="spellStart"/>
+      <w:r>
+        <w:rPr>
+          <w:rFonts w:ascii="Calibri" w:hAnsi="Calibri" w:cs="Calibri"/>
+          <w:b/>
+          <w:bCs/>
+          <w:color w:val="000000"/>
+        </w:rPr>
+        <w:t>codecommit</w:t>
+      </w:r>
+      <w:proofErr w:type="spellEnd"/>
+    </w:p>
+    <w:p>
+      <w:pPr>
         <w:pStyle w:val="Ttulo1"/>
       </w:pPr>
       <w:r>
+        <w:t>Costo</w:t>
+      </w:r>
+    </w:p>
+    <w:p>
+      <w:r>
+        <w:t>Explicare el costo de la solución implementada, justificando la solución implementada</w:t>
+      </w:r>
+      <w:r>
+        <w:t xml:space="preserve"> con base en los costos</w:t>
+      </w:r>
+      <w:r>
+        <w:t>.</w:t>
+      </w:r>
+    </w:p>
+    <w:p>
+      <w:pPr>
+        <w:pStyle w:val="Ttulo1"/>
+      </w:pPr>
+      <w:r>
+        <w:t>Conclusiones</w:t>
+      </w:r>
+    </w:p>
+    <w:p>
+      <w:r>
+        <w:t xml:space="preserve">Las conclusiones deberán ser un trabajo de reflexión que nos presente el conocimiento adquirido desde los experimentos, los resultados y el marco teórico presentado. No </w:t>
+      </w:r>
+      <w:r>
+        <w:t>son</w:t>
+      </w:r>
+      <w:r>
+        <w:t xml:space="preserve"> conclusiones </w:t>
+      </w:r>
+      <w:r>
+        <w:t>v</w:t>
+      </w:r>
+      <w:r>
+        <w:t>á</w:t>
+      </w:r>
+      <w:r>
+        <w:t>lidas</w:t>
+      </w:r>
+      <w:r>
+        <w:t>: “</w:t>
+      </w:r>
+      <w:r>
+        <w:t>¡</w:t>
+      </w:r>
+      <w:r>
+        <w:t>aprendí mucho!”, “me gustó mucho la práctica”, “todo funcionó correctamente”. (1 o 2 párrafos).</w:t>
+      </w:r>
+    </w:p>
+    <w:p>
+      <w:pPr>
+        <w:pStyle w:val="Ttulo1"/>
+      </w:pPr>
+      <w:r>
+        <w:t>Bibliografía</w:t>
+      </w:r>
+    </w:p>
+    <w:p>
+      <w:r>
+        <w:t>En form</w:t>
+      </w:r>
+      <w:r>
+        <w:t>a</w:t>
+      </w:r>
+      <w:r>
+        <w:t>t</w:t>
+      </w:r>
+      <w:r>
+        <w:t>o de la IEEE</w:t>
+      </w:r>
+    </w:p>
+    <w:p>
+      <w:pPr>
+        <w:rPr>
+          <w:rStyle w:val="Hipervnculo"/>
+        </w:rPr>
+      </w:pPr>
+      <w:r>
+        <w:rPr>
+          <w:b/>
+          <w:bCs/>
+        </w:rPr>
         <w:lastRenderedPageBreak/>
-        <w:t>Costo</w:t>
-      </w:r>
-    </w:p>
-    <w:p>
-      <w:r>
-        <w:t>Explicare el costo de la solución implementada, justificando la solución implementada</w:t>
-      </w:r>
-      <w:r>
-        <w:t xml:space="preserve"> con base en los costos</w:t>
-      </w:r>
-      <w:r>
-        <w:t>.</w:t>
-      </w:r>
-    </w:p>
-    <w:p>
-      <w:pPr>
-        <w:pStyle w:val="Ttulo1"/>
-      </w:pPr>
-      <w:r>
-        <w:t>Conclusiones</w:t>
-      </w:r>
-    </w:p>
-    <w:p>
-      <w:r>
-        <w:t xml:space="preserve">Las conclusiones deberán ser un trabajo de reflexión que nos presente el conocimiento adquirido desde los experimentos, los resultados y el marco teórico presentado. No </w:t>
-      </w:r>
-      <w:r>
-        <w:t>son</w:t>
-      </w:r>
-      <w:r>
-        <w:t xml:space="preserve"> conclusiones </w:t>
-      </w:r>
-      <w:r>
-        <w:t>v</w:t>
-      </w:r>
-      <w:r>
-        <w:t>á</w:t>
-      </w:r>
-      <w:r>
-        <w:t>lidas</w:t>
-      </w:r>
-      <w:r>
-        <w:t>: “</w:t>
-      </w:r>
-      <w:r>
-        <w:t>¡</w:t>
-      </w:r>
-      <w:r>
-        <w:t>aprendí mucho!”, “me gustó mucho la práctica”, “todo funcionó correctamente”. (1 o 2 párrafos).</w:t>
-      </w:r>
-    </w:p>
-    <w:p>
-      <w:pPr>
-        <w:pStyle w:val="Ttulo1"/>
-      </w:pPr>
-      <w:r>
-        <w:t>Bibliografía</w:t>
-      </w:r>
-    </w:p>
-    <w:p>
-      <w:r>
-        <w:t>En form</w:t>
-      </w:r>
-      <w:r>
-        <w:t>a</w:t>
-      </w:r>
-      <w:r>
-        <w:t>t</w:t>
-      </w:r>
-      <w:r>
-        <w:t>o de la IEEE</w:t>
-      </w:r>
-    </w:p>
-    <w:p>
-      <w:pPr>
-        <w:rPr>
-          <w:rStyle w:val="Hipervnculo"/>
-        </w:rPr>
-      </w:pPr>
-      <w:r>
-        <w:rPr>
-          <w:b/>
-          <w:bCs/>
-          <w:lang w:val="en-US"/>
-        </w:rPr>
         <w:t xml:space="preserve">[1] </w:t>
       </w:r>
       <w:r>
         <w:rPr>
           <w:i/>
           <w:iCs/>
-          <w:lang w:val="en-US"/>
-        </w:rPr>
-        <w:t xml:space="preserve">Amazon Elastic Compute Cloud Documentation, </w:t>
-      </w:r>
-      <w:r>
-        <w:rPr>
-          <w:lang w:val="en-US"/>
-        </w:rPr>
-        <w:t xml:space="preserve">Amazon Web Services, Inc. </w:t>
+        </w:rPr>
+        <w:t xml:space="preserve">Amazon </w:t>
+      </w:r>
+      <w:proofErr w:type="spellStart"/>
+      <w:r>
+        <w:rPr>
+          <w:i/>
+          <w:iCs/>
+        </w:rPr>
+        <w:t>Elastic</w:t>
+      </w:r>
+      <w:proofErr w:type="spellEnd"/>
+      <w:r>
+        <w:rPr>
+          <w:i/>
+          <w:iCs/>
+        </w:rPr>
+        <w:t xml:space="preserve"> Compute Cloud </w:t>
+      </w:r>
+      <w:proofErr w:type="spellStart"/>
+      <w:r>
+        <w:rPr>
+          <w:i/>
+          <w:iCs/>
+        </w:rPr>
+        <w:t>Documentation</w:t>
+      </w:r>
+      <w:proofErr w:type="spellEnd"/>
+      <w:r>
+        <w:rPr>
+          <w:i/>
+          <w:iCs/>
+        </w:rPr>
+        <w:t xml:space="preserve">, </w:t>
+      </w:r>
+      <w:r>
+        <w:t xml:space="preserve">Amazon Web </w:t>
+      </w:r>
+      <w:proofErr w:type="spellStart"/>
+      <w:r>
+        <w:t>Services</w:t>
+      </w:r>
+      <w:proofErr w:type="spellEnd"/>
+      <w:r>
+        <w:t xml:space="preserve">, Inc. </w:t>
       </w:r>
       <w:r>
         <w:t>[En línea]. Disponible en</w:t>
@@ -3347,7 +3858,7 @@
       <w:r>
         <w:t xml:space="preserve"> </w:t>
       </w:r>
-      <w:hyperlink r:id="rId21" w:anchor="lang/en_us" w:history="1">
+      <w:hyperlink r:id="rId22" w:anchor="lang/en_us" w:history="1">
         <w:r>
           <w:rPr>
             <w:rStyle w:val="Hipervnculo"/>
@@ -3435,7 +3946,7 @@
       <w:r>
         <w:t xml:space="preserve">en: </w:t>
       </w:r>
-      <w:hyperlink r:id="rId22" w:history="1">
+      <w:hyperlink r:id="rId23" w:history="1">
         <w:r>
           <w:rPr>
             <w:rStyle w:val="Hipervnculo"/>
@@ -3454,7 +3965,6 @@
         <w:rPr>
           <w:rFonts w:ascii="Calibri" w:hAnsi="Calibri" w:cs="Calibri"/>
           <w:color w:val="000000"/>
-          <w:lang w:val="en-US"/>
         </w:rPr>
       </w:pPr>
       <w:r>
@@ -3487,7 +3997,7 @@
           <w:iCs/>
           <w:lang w:val="en-US"/>
         </w:rPr>
-        <w:t>What is AWS CodeCommit?</w:t>
+        <w:t>What is AWS CodeCommit?,</w:t>
       </w:r>
       <w:r>
         <w:rPr>
@@ -3495,14 +4005,6 @@
           <w:iCs/>
           <w:lang w:val="en-US"/>
         </w:rPr>
-        <w:t>,</w:t>
-      </w:r>
-      <w:r>
-        <w:rPr>
-          <w:i/>
-          <w:iCs/>
-          <w:lang w:val="en-US"/>
-        </w:rPr>
         <w:t xml:space="preserve"> </w:t>
       </w:r>
       <w:r>
@@ -3515,38 +4017,19 @@
         <w:t xml:space="preserve">[En línea]. </w:t>
       </w:r>
       <w:r>
-        <w:rPr>
-          <w:lang w:val="en-US"/>
-        </w:rPr>
-        <w:t xml:space="preserve">Disponible </w:t>
-      </w:r>
-      <w:proofErr w:type="spellStart"/>
-      <w:r>
-        <w:rPr>
-          <w:lang w:val="en-US"/>
-        </w:rPr>
-        <w:t>en</w:t>
-      </w:r>
-      <w:proofErr w:type="spellEnd"/>
-      <w:r>
-        <w:rPr>
-          <w:lang w:val="en-US"/>
-        </w:rPr>
-        <w:t>:</w:t>
+        <w:t>Disponible en:</w:t>
       </w:r>
     </w:p>
     <w:p>
       <w:pPr>
         <w:rPr>
           <w:rStyle w:val="Hipervnculo"/>
-          <w:lang w:val="en-US"/>
         </w:rPr>
       </w:pPr>
       <w:r>
         <w:rPr>
           <w:rFonts w:ascii="Calibri" w:hAnsi="Calibri" w:cs="Calibri"/>
           <w:color w:val="0000FF"/>
-          <w:lang w:val="en-US"/>
         </w:rPr>
         <w:t>https://docs.aws.amazon.com/codecommit/latest/userguide/welcome.html</w:t>
       </w:r>
@@ -3556,13 +4039,12 @@
         <w:rPr>
           <w:rFonts w:ascii="Calibri" w:hAnsi="Calibri" w:cs="Calibri"/>
           <w:color w:val="0000FF"/>
-          <w:lang w:val="en-US"/>
         </w:rPr>
       </w:pPr>
     </w:p>
     <w:sectPr>
-      <w:headerReference w:type="default" r:id="rId23"/>
-      <w:footerReference w:type="default" r:id="rId24"/>
+      <w:headerReference w:type="default" r:id="rId24"/>
+      <w:footerReference w:type="default" r:id="rId25"/>
       <w:pgSz w:w="12240" w:h="15840"/>
       <w:pgMar w:top="1417" w:right="1701" w:bottom="1417" w:left="1701" w:header="708" w:footer="708" w:gutter="0"/>
       <w:cols w:space="708"/>
@@ -4435,7 +4917,7 @@
   <w:style w:type="paragraph" w:default="1" w:styleId="Normal">
     <w:name w:val="Normal"/>
     <w:qFormat/>
-    <w:rsid w:val="00DD65E3"/>
+    <w:rsid w:val="00B518D7"/>
   </w:style>
   <w:style w:type="paragraph" w:styleId="Ttulo1">
     <w:name w:val="heading 1"/>

</xml_diff>

<commit_message>
Se agregó Diagrama al reporte
</commit_message>
<xml_diff>
--- a/L10_morales_ruiz_juan_carlos_051301.docx
+++ b/L10_morales_ruiz_juan_carlos_051301.docx
@@ -635,6 +635,57 @@
     </w:p>
     <w:p>
       <w:pPr>
+        <w:jc w:val="center"/>
+      </w:pPr>
+      <w:r>
+        <w:rPr>
+          <w:noProof/>
+        </w:rPr>
+        <w:drawing>
+          <wp:inline distT="0" distB="0" distL="0" distR="0" wp14:anchorId="36972FAD" wp14:editId="39EE925F">
+            <wp:extent cx="5612130" cy="3114040"/>
+            <wp:effectExtent l="0" t="0" r="7620" b="0"/>
+            <wp:docPr id="14" name="Imagen 14" descr="Interfaz de usuario gráfica&#10;&#10;Descripción generada automáticamente"/>
+            <wp:cNvGraphicFramePr>
+              <a:graphicFrameLocks xmlns:a="http://schemas.openxmlformats.org/drawingml/2006/main" noChangeAspect="1"/>
+            </wp:cNvGraphicFramePr>
+            <a:graphic xmlns:a="http://schemas.openxmlformats.org/drawingml/2006/main">
+              <a:graphicData uri="http://schemas.openxmlformats.org/drawingml/2006/picture">
+                <pic:pic xmlns:pic="http://schemas.openxmlformats.org/drawingml/2006/picture">
+                  <pic:nvPicPr>
+                    <pic:cNvPr id="14" name="Imagen 14" descr="Interfaz de usuario gráfica&#10;&#10;Descripción generada automáticamente"/>
+                    <pic:cNvPicPr/>
+                  </pic:nvPicPr>
+                  <pic:blipFill>
+                    <a:blip r:embed="rId9">
+                      <a:extLst>
+                        <a:ext uri="{28A0092B-C50C-407E-A947-70E740481C1C}">
+                          <a14:useLocalDpi xmlns:a14="http://schemas.microsoft.com/office/drawing/2010/main" val="0"/>
+                        </a:ext>
+                      </a:extLst>
+                    </a:blip>
+                    <a:stretch>
+                      <a:fillRect/>
+                    </a:stretch>
+                  </pic:blipFill>
+                  <pic:spPr>
+                    <a:xfrm>
+                      <a:off x="0" y="0"/>
+                      <a:ext cx="5612130" cy="3114040"/>
+                    </a:xfrm>
+                    <a:prstGeom prst="rect">
+                      <a:avLst/>
+                    </a:prstGeom>
+                  </pic:spPr>
+                </pic:pic>
+              </a:graphicData>
+            </a:graphic>
+          </wp:inline>
+        </w:drawing>
+      </w:r>
+    </w:p>
+    <w:p>
+      <w:pPr>
         <w:pStyle w:val="Ttulo1"/>
       </w:pPr>
       <w:r>
@@ -1581,6 +1632,7 @@
           <w:rFonts w:ascii="Calibri" w:hAnsi="Calibri" w:cs="Calibri"/>
           <w:color w:val="000000"/>
         </w:rPr>
+        <w:lastRenderedPageBreak/>
         <w:t>2. Crear un repositorio en GitHub</w:t>
       </w:r>
     </w:p>
@@ -2057,7 +2109,6 @@
           <w:rFonts w:ascii="Calibri" w:hAnsi="Calibri" w:cs="Calibri"/>
           <w:color w:val="000000"/>
         </w:rPr>
-        <w:lastRenderedPageBreak/>
         <w:t xml:space="preserve">4. Añadir al repositorio local el </w:t>
       </w:r>
       <w:proofErr w:type="spellStart"/>
@@ -2168,7 +2219,7 @@
           <w:lang w:val="en-US"/>
         </w:rPr>
       </w:pPr>
-      <w:hyperlink r:id="rId9" w:history="1">
+      <w:hyperlink r:id="rId10" w:history="1">
         <w:r>
           <w:rPr>
             <w:rStyle w:val="Hipervnculo"/>
@@ -2728,6 +2779,7 @@
         <w:rPr>
           <w:rFonts w:ascii="Calibri" w:hAnsi="Calibri" w:cs="Calibri"/>
         </w:rPr>
+        <w:lastRenderedPageBreak/>
         <w:t>El lugar ya queda a consideración, dependiendo de las necesidades.</w:t>
       </w:r>
     </w:p>
@@ -2811,7 +2863,7 @@
                     <pic:cNvPicPr/>
                   </pic:nvPicPr>
                   <pic:blipFill>
-                    <a:blip r:embed="rId10">
+                    <a:blip r:embed="rId11">
                       <a:extLst>
                         <a:ext uri="{28A0092B-C50C-407E-A947-70E740481C1C}">
                           <a14:useLocalDpi xmlns:a14="http://schemas.microsoft.com/office/drawing/2010/main" val="0"/>
@@ -2867,7 +2919,6 @@
           <w:bCs/>
           <w:noProof/>
         </w:rPr>
-        <w:lastRenderedPageBreak/>
         <w:drawing>
           <wp:inline distT="0" distB="0" distL="0" distR="0" wp14:anchorId="230F8CD0" wp14:editId="12824973">
             <wp:extent cx="5419725" cy="1314450"/>
@@ -2884,7 +2935,7 @@
                     <pic:cNvPicPr/>
                   </pic:nvPicPr>
                   <pic:blipFill>
-                    <a:blip r:embed="rId11">
+                    <a:blip r:embed="rId12">
                       <a:extLst>
                         <a:ext uri="{28A0092B-C50C-407E-A947-70E740481C1C}">
                           <a14:useLocalDpi xmlns:a14="http://schemas.microsoft.com/office/drawing/2010/main" val="0"/>
@@ -2956,7 +3007,7 @@
                     <pic:cNvPicPr/>
                   </pic:nvPicPr>
                   <pic:blipFill>
-                    <a:blip r:embed="rId12">
+                    <a:blip r:embed="rId13">
                       <a:extLst>
                         <a:ext uri="{28A0092B-C50C-407E-A947-70E740481C1C}">
                           <a14:useLocalDpi xmlns:a14="http://schemas.microsoft.com/office/drawing/2010/main" val="0"/>
@@ -3004,7 +3055,7 @@
                     <pic:cNvPicPr/>
                   </pic:nvPicPr>
                   <pic:blipFill>
-                    <a:blip r:embed="rId13">
+                    <a:blip r:embed="rId14">
                       <a:extLst>
                         <a:ext uri="{28A0092B-C50C-407E-A947-70E740481C1C}">
                           <a14:useLocalDpi xmlns:a14="http://schemas.microsoft.com/office/drawing/2010/main" val="0"/>
@@ -3036,6 +3087,7 @@
           <w:bCs/>
           <w:noProof/>
         </w:rPr>
+        <w:lastRenderedPageBreak/>
         <w:drawing>
           <wp:inline distT="0" distB="0" distL="0" distR="0" wp14:anchorId="6863FEA5" wp14:editId="6A7C85B1">
             <wp:extent cx="4429125" cy="1104900"/>
@@ -3052,7 +3104,7 @@
                     <pic:cNvPicPr/>
                   </pic:nvPicPr>
                   <pic:blipFill>
-                    <a:blip r:embed="rId14">
+                    <a:blip r:embed="rId15">
                       <a:extLst>
                         <a:ext uri="{28A0092B-C50C-407E-A947-70E740481C1C}">
                           <a14:useLocalDpi xmlns:a14="http://schemas.microsoft.com/office/drawing/2010/main" val="0"/>
@@ -3100,7 +3152,7 @@
                     <pic:cNvPicPr/>
                   </pic:nvPicPr>
                   <pic:blipFill>
-                    <a:blip r:embed="rId15">
+                    <a:blip r:embed="rId16">
                       <a:extLst>
                         <a:ext uri="{28A0092B-C50C-407E-A947-70E740481C1C}">
                           <a14:useLocalDpi xmlns:a14="http://schemas.microsoft.com/office/drawing/2010/main" val="0"/>
@@ -3139,7 +3191,6 @@
           <w:b/>
           <w:bCs/>
         </w:rPr>
-        <w:lastRenderedPageBreak/>
         <w:t>Crear y añadir repositorio en GitHub</w:t>
       </w:r>
     </w:p>
@@ -3173,7 +3224,7 @@
                     <pic:cNvPicPr/>
                   </pic:nvPicPr>
                   <pic:blipFill>
-                    <a:blip r:embed="rId16">
+                    <a:blip r:embed="rId17">
                       <a:extLst>
                         <a:ext uri="{28A0092B-C50C-407E-A947-70E740481C1C}">
                           <a14:useLocalDpi xmlns:a14="http://schemas.microsoft.com/office/drawing/2010/main" val="0"/>
@@ -3254,7 +3305,7 @@
                     <pic:cNvPicPr/>
                   </pic:nvPicPr>
                   <pic:blipFill>
-                    <a:blip r:embed="rId17">
+                    <a:blip r:embed="rId18">
                       <a:extLst>
                         <a:ext uri="{28A0092B-C50C-407E-A947-70E740481C1C}">
                           <a14:useLocalDpi xmlns:a14="http://schemas.microsoft.com/office/drawing/2010/main" val="0"/>
@@ -3319,6 +3370,7 @@
           <w:bCs/>
           <w:noProof/>
         </w:rPr>
+        <w:lastRenderedPageBreak/>
         <w:drawing>
           <wp:inline distT="0" distB="0" distL="0" distR="0" wp14:anchorId="62E144A3" wp14:editId="2054522D">
             <wp:extent cx="5612130" cy="453390"/>
@@ -3335,7 +3387,7 @@
                     <pic:cNvPicPr/>
                   </pic:nvPicPr>
                   <pic:blipFill>
-                    <a:blip r:embed="rId18">
+                    <a:blip r:embed="rId19">
                       <a:extLst>
                         <a:ext uri="{28A0092B-C50C-407E-A947-70E740481C1C}">
                           <a14:useLocalDpi xmlns:a14="http://schemas.microsoft.com/office/drawing/2010/main" val="0"/>
@@ -3392,7 +3444,7 @@
                     <pic:cNvPicPr/>
                   </pic:nvPicPr>
                   <pic:blipFill>
-                    <a:blip r:embed="rId19">
+                    <a:blip r:embed="rId20">
                       <a:extLst>
                         <a:ext uri="{28A0092B-C50C-407E-A947-70E740481C1C}">
                           <a14:useLocalDpi xmlns:a14="http://schemas.microsoft.com/office/drawing/2010/main" val="0"/>
@@ -3473,7 +3525,7 @@
                     <pic:cNvPicPr/>
                   </pic:nvPicPr>
                   <pic:blipFill>
-                    <a:blip r:embed="rId20">
+                    <a:blip r:embed="rId21">
                       <a:extLst>
                         <a:ext uri="{28A0092B-C50C-407E-A947-70E740481C1C}">
                           <a14:useLocalDpi xmlns:a14="http://schemas.microsoft.com/office/drawing/2010/main" val="0"/>
@@ -3520,7 +3572,6 @@
           <w:bCs/>
           <w:color w:val="000000"/>
         </w:rPr>
-        <w:lastRenderedPageBreak/>
         <w:t>Crear el documento del reporte, y añadirlo para tracking</w:t>
       </w:r>
     </w:p>
@@ -3562,7 +3613,7 @@
                     <pic:cNvPicPr/>
                   </pic:nvPicPr>
                   <pic:blipFill>
-                    <a:blip r:embed="rId21">
+                    <a:blip r:embed="rId22">
                       <a:extLst>
                         <a:ext uri="{28A0092B-C50C-407E-A947-70E740481C1C}">
                           <a14:useLocalDpi xmlns:a14="http://schemas.microsoft.com/office/drawing/2010/main" val="0"/>
@@ -3799,7 +3850,6 @@
           <w:b/>
           <w:bCs/>
         </w:rPr>
-        <w:lastRenderedPageBreak/>
         <w:t xml:space="preserve">[1] </w:t>
       </w:r>
       <w:r>
@@ -3858,7 +3908,7 @@
       <w:r>
         <w:t xml:space="preserve"> </w:t>
       </w:r>
-      <w:hyperlink r:id="rId22" w:anchor="lang/en_us" w:history="1">
+      <w:hyperlink r:id="rId23" w:anchor="lang/en_us" w:history="1">
         <w:r>
           <w:rPr>
             <w:rStyle w:val="Hipervnculo"/>
@@ -3946,7 +3996,7 @@
       <w:r>
         <w:t xml:space="preserve">en: </w:t>
       </w:r>
-      <w:hyperlink r:id="rId23" w:history="1">
+      <w:hyperlink r:id="rId24" w:history="1">
         <w:r>
           <w:rPr>
             <w:rStyle w:val="Hipervnculo"/>
@@ -4043,8 +4093,8 @@
       </w:pPr>
     </w:p>
     <w:sectPr>
-      <w:headerReference w:type="default" r:id="rId24"/>
-      <w:footerReference w:type="default" r:id="rId25"/>
+      <w:headerReference w:type="default" r:id="rId25"/>
+      <w:footerReference w:type="default" r:id="rId26"/>
       <w:pgSz w:w="12240" w:h="15840"/>
       <w:pgMar w:top="1417" w:right="1701" w:bottom="1417" w:left="1701" w:header="708" w:footer="708" w:gutter="0"/>
       <w:cols w:space="708"/>

</xml_diff>

<commit_message>
Se agregaron conclusiones al documento
</commit_message>
<xml_diff>
--- a/L10_morales_ruiz_juan_carlos_051301.docx
+++ b/L10_morales_ruiz_juan_carlos_051301.docx
@@ -3339,11 +3339,20 @@
           <w:bCs/>
         </w:rPr>
       </w:pPr>
-      <w:r>
-        <w:rPr>
-          <w:b/>
-          <w:bCs/>
-        </w:rPr>
+    </w:p>
+    <w:p>
+      <w:pPr>
+        <w:rPr>
+          <w:b/>
+          <w:bCs/>
+        </w:rPr>
+      </w:pPr>
+      <w:r>
+        <w:rPr>
+          <w:b/>
+          <w:bCs/>
+        </w:rPr>
+        <w:lastRenderedPageBreak/>
         <w:t xml:space="preserve">Añadir repositorio local a </w:t>
       </w:r>
       <w:proofErr w:type="spellStart"/>
@@ -3370,7 +3379,6 @@
           <w:bCs/>
           <w:noProof/>
         </w:rPr>
-        <w:lastRenderedPageBreak/>
         <w:drawing>
           <wp:inline distT="0" distB="0" distL="0" distR="0" wp14:anchorId="62E144A3" wp14:editId="2054522D">
             <wp:extent cx="5612130" cy="453390"/>
@@ -3598,9 +3606,9 @@
           <w:color w:val="000000"/>
         </w:rPr>
         <w:drawing>
-          <wp:inline distT="0" distB="0" distL="0" distR="0" wp14:anchorId="7CDAF5A5" wp14:editId="7C78648C">
-            <wp:extent cx="5219700" cy="4124325"/>
-            <wp:effectExtent l="0" t="0" r="0" b="9525"/>
+          <wp:inline distT="0" distB="0" distL="0" distR="0" wp14:anchorId="7CDAF5A5" wp14:editId="485DFB44">
+            <wp:extent cx="5218412" cy="3732028"/>
+            <wp:effectExtent l="0" t="0" r="1905" b="1905"/>
             <wp:docPr id="10" name="Imagen 10" descr="Texto&#10;&#10;Descripción generada automáticamente"/>
             <wp:cNvGraphicFramePr>
               <a:graphicFrameLocks xmlns:a="http://schemas.openxmlformats.org/drawingml/2006/main" noChangeAspect="1"/>
@@ -3627,7 +3635,7 @@
                   <pic:spPr>
                     <a:xfrm>
                       <a:off x="0" y="0"/>
-                      <a:ext cx="5219700" cy="4124325"/>
+                      <a:ext cx="5225597" cy="3737166"/>
                     </a:xfrm>
                     <a:prstGeom prst="rect">
                       <a:avLst/>
@@ -3646,35 +3654,21 @@
         <w:autoSpaceDN w:val="0"/>
         <w:adjustRightInd w:val="0"/>
         <w:spacing w:after="0" w:line="240" w:lineRule="auto"/>
-        <w:jc w:val="center"/>
-        <w:rPr>
-          <w:rFonts w:ascii="Calibri" w:hAnsi="Calibri" w:cs="Calibri"/>
-          <w:b/>
-          <w:bCs/>
-          <w:color w:val="000000"/>
-        </w:rPr>
-      </w:pPr>
-    </w:p>
-    <w:p>
-      <w:pPr>
-        <w:autoSpaceDE w:val="0"/>
-        <w:autoSpaceDN w:val="0"/>
-        <w:adjustRightInd w:val="0"/>
-        <w:spacing w:after="0" w:line="240" w:lineRule="auto"/>
-        <w:rPr>
-          <w:rFonts w:ascii="Calibri" w:hAnsi="Calibri" w:cs="Calibri"/>
-          <w:b/>
-          <w:bCs/>
-          <w:color w:val="000000"/>
-        </w:rPr>
-      </w:pPr>
-      <w:r>
-        <w:rPr>
-          <w:rFonts w:ascii="Calibri" w:hAnsi="Calibri" w:cs="Calibri"/>
-          <w:b/>
-          <w:bCs/>
-          <w:color w:val="000000"/>
-        </w:rPr>
+        <w:rPr>
+          <w:rFonts w:ascii="Calibri" w:hAnsi="Calibri" w:cs="Calibri"/>
+          <w:b/>
+          <w:bCs/>
+          <w:color w:val="000000"/>
+        </w:rPr>
+      </w:pPr>
+      <w:r>
+        <w:rPr>
+          <w:rFonts w:ascii="Calibri" w:hAnsi="Calibri" w:cs="Calibri"/>
+          <w:b/>
+          <w:bCs/>
+          <w:color w:val="000000"/>
+        </w:rPr>
+        <w:lastRenderedPageBreak/>
         <w:t>Logs de cambios en documento</w:t>
       </w:r>
     </w:p>
@@ -3770,14 +3764,31 @@
       </w:r>
     </w:p>
     <w:p>
-      <w:r>
-        <w:t>Explicare el costo de la solución implementada, justificando la solución implementada</w:t>
-      </w:r>
-      <w:r>
-        <w:t xml:space="preserve"> con base en los costos</w:t>
-      </w:r>
-      <w:r>
-        <w:t>.</w:t>
+      <w:pPr>
+        <w:rPr>
+          <w:b/>
+          <w:bCs/>
+        </w:rPr>
+      </w:pPr>
+      <w:r>
+        <w:rPr>
+          <w:b/>
+          <w:bCs/>
+        </w:rPr>
+        <w:t>Para esta práctica el costo fue cero.</w:t>
+      </w:r>
+    </w:p>
+    <w:p>
+      <w:r>
+        <w:t xml:space="preserve">Cualquier persona que disponga de una cuenta de AWS puede comenzar a usar AWS </w:t>
+      </w:r>
+      <w:proofErr w:type="spellStart"/>
+      <w:r>
+        <w:t>CodeCommit</w:t>
+      </w:r>
+      <w:proofErr w:type="spellEnd"/>
+      <w:r>
+        <w:t xml:space="preserve"> de forma gratuita. Su cuenta incluye 5 usuarios activos por mes sin cargo (con ciertos límites). Deberá pagar 1,00 USD por usuario activo adicional al mes. No es necesario pagar tarifas iniciales ni asumir compromisos.</w:t>
       </w:r>
     </w:p>
     <w:p>
@@ -3790,31 +3801,142 @@
     </w:p>
     <w:p>
       <w:r>
-        <w:t xml:space="preserve">Las conclusiones deberán ser un trabajo de reflexión que nos presente el conocimiento adquirido desde los experimentos, los resultados y el marco teórico presentado. No </w:t>
-      </w:r>
-      <w:r>
-        <w:t>son</w:t>
-      </w:r>
-      <w:r>
-        <w:t xml:space="preserve"> conclusiones </w:t>
-      </w:r>
-      <w:r>
-        <w:t>v</w:t>
-      </w:r>
-      <w:r>
-        <w:t>á</w:t>
-      </w:r>
-      <w:r>
-        <w:t>lidas</w:t>
-      </w:r>
-      <w:r>
-        <w:t>: “</w:t>
-      </w:r>
-      <w:r>
-        <w:t>¡</w:t>
-      </w:r>
-      <w:r>
-        <w:t>aprendí mucho!”, “me gustó mucho la práctica”, “todo funcionó correctamente”. (1 o 2 párrafos).</w:t>
+        <w:t>EL uso de GIT hoy en día para los equipos de desarrollo es indispensable.</w:t>
+      </w:r>
+      <w:r>
+        <w:br/>
+        <w:t xml:space="preserve">En lo personal, trabajo solo en mis aplicaciones y GIT es imprescindible en ellos, aún así tengo conflictos en algunos </w:t>
+      </w:r>
+      <w:proofErr w:type="spellStart"/>
+      <w:r>
+        <w:t>merge</w:t>
+      </w:r>
+      <w:proofErr w:type="spellEnd"/>
+      <w:r>
+        <w:t xml:space="preserve"> con las ramas locales, la de desarrollo y la de producción.</w:t>
+      </w:r>
+      <w:r>
+        <w:br/>
+        <w:t>Entonces, en definitiva, para equipos de mayor número de desarrolladores se debe de usar el control de versiones.</w:t>
+      </w:r>
+    </w:p>
+    <w:p>
+      <w:pPr>
+        <w:autoSpaceDE w:val="0"/>
+        <w:autoSpaceDN w:val="0"/>
+        <w:adjustRightInd w:val="0"/>
+        <w:spacing w:after="0" w:line="240" w:lineRule="auto"/>
+        <w:rPr>
+          <w:rFonts w:ascii="Calibri" w:hAnsi="Calibri" w:cs="Calibri"/>
+          <w:b/>
+          <w:bCs/>
+        </w:rPr>
+      </w:pPr>
+      <w:r>
+        <w:rPr>
+          <w:rFonts w:ascii="Calibri" w:hAnsi="Calibri" w:cs="Calibri"/>
+        </w:rPr>
+        <w:t xml:space="preserve">Al fin de cuentas viene siendo lo mismo, los comandos y la tecnología terminan siendo de </w:t>
+      </w:r>
+      <w:r>
+        <w:rPr>
+          <w:rFonts w:ascii="Calibri" w:hAnsi="Calibri" w:cs="Calibri"/>
+          <w:b/>
+          <w:bCs/>
+        </w:rPr>
+        <w:t>GIT.</w:t>
+      </w:r>
+    </w:p>
+    <w:p>
+      <w:pPr>
+        <w:autoSpaceDE w:val="0"/>
+        <w:autoSpaceDN w:val="0"/>
+        <w:adjustRightInd w:val="0"/>
+        <w:spacing w:after="0" w:line="240" w:lineRule="auto"/>
+        <w:rPr>
+          <w:rFonts w:ascii="Calibri" w:hAnsi="Calibri" w:cs="Calibri"/>
+        </w:rPr>
+      </w:pPr>
+      <w:r>
+        <w:rPr>
+          <w:rFonts w:ascii="Calibri" w:hAnsi="Calibri" w:cs="Calibri"/>
+        </w:rPr>
+        <w:t xml:space="preserve">Al igual que </w:t>
+      </w:r>
+      <w:proofErr w:type="spellStart"/>
+      <w:r>
+        <w:rPr>
+          <w:rFonts w:ascii="Calibri" w:hAnsi="Calibri" w:cs="Calibri"/>
+        </w:rPr>
+        <w:t>github</w:t>
+      </w:r>
+      <w:proofErr w:type="spellEnd"/>
+      <w:r>
+        <w:rPr>
+          <w:rFonts w:ascii="Calibri" w:hAnsi="Calibri" w:cs="Calibri"/>
+        </w:rPr>
+        <w:t xml:space="preserve">, </w:t>
+      </w:r>
+      <w:proofErr w:type="spellStart"/>
+      <w:r>
+        <w:rPr>
+          <w:rFonts w:ascii="Calibri" w:hAnsi="Calibri" w:cs="Calibri"/>
+        </w:rPr>
+        <w:t>codecommit</w:t>
+      </w:r>
+      <w:proofErr w:type="spellEnd"/>
+      <w:r>
+        <w:rPr>
+          <w:rFonts w:ascii="Calibri" w:hAnsi="Calibri" w:cs="Calibri"/>
+        </w:rPr>
+        <w:t xml:space="preserve">, </w:t>
+      </w:r>
+      <w:proofErr w:type="spellStart"/>
+      <w:r>
+        <w:rPr>
+          <w:rFonts w:ascii="Calibri" w:hAnsi="Calibri" w:cs="Calibri"/>
+        </w:rPr>
+        <w:t>gitlab</w:t>
+      </w:r>
+      <w:proofErr w:type="spellEnd"/>
+      <w:r>
+        <w:rPr>
+          <w:rFonts w:ascii="Calibri" w:hAnsi="Calibri" w:cs="Calibri"/>
+        </w:rPr>
+        <w:t xml:space="preserve">, </w:t>
+      </w:r>
+      <w:proofErr w:type="spellStart"/>
+      <w:r>
+        <w:rPr>
+          <w:rFonts w:ascii="Calibri" w:hAnsi="Calibri" w:cs="Calibri"/>
+        </w:rPr>
+        <w:t>gitbucket</w:t>
+      </w:r>
+      <w:proofErr w:type="spellEnd"/>
+      <w:r>
+        <w:rPr>
+          <w:rFonts w:ascii="Calibri" w:hAnsi="Calibri" w:cs="Calibri"/>
+        </w:rPr>
+        <w:t xml:space="preserve"> terminan siendo solo el lugar en donde se almacenarán los repositorios.</w:t>
+      </w:r>
+    </w:p>
+    <w:p>
+      <w:pPr>
+        <w:autoSpaceDE w:val="0"/>
+        <w:autoSpaceDN w:val="0"/>
+        <w:adjustRightInd w:val="0"/>
+        <w:spacing w:after="0" w:line="240" w:lineRule="auto"/>
+        <w:rPr>
+          <w:rFonts w:ascii="Calibri" w:hAnsi="Calibri" w:cs="Calibri"/>
+        </w:rPr>
+      </w:pPr>
+    </w:p>
+    <w:p>
+      <w:r>
+        <w:rPr>
+          <w:rFonts w:ascii="Calibri" w:hAnsi="Calibri" w:cs="Calibri"/>
+        </w:rPr>
+        <w:t>El lugar ya queda a consideración, dependiendo de las necesidades</w:t>
       </w:r>
     </w:p>
     <w:p>
@@ -4073,28 +4195,38 @@
     <w:p>
       <w:pPr>
         <w:rPr>
+          <w:rFonts w:ascii="Calibri" w:hAnsi="Calibri" w:cs="Calibri"/>
+          <w:color w:val="0000FF"/>
+        </w:rPr>
+      </w:pPr>
+      <w:hyperlink r:id="rId25" w:history="1">
+        <w:r>
+          <w:rPr>
+            <w:rStyle w:val="Hipervnculo"/>
+            <w:rFonts w:ascii="Calibri" w:hAnsi="Calibri" w:cs="Calibri"/>
+          </w:rPr>
+          <w:t>https://docs.aws.amazon.com/codecommit/latest/userguide/welcome.html</w:t>
+        </w:r>
+      </w:hyperlink>
+    </w:p>
+    <w:p>
+      <w:pPr>
+        <w:rPr>
           <w:rStyle w:val="Hipervnculo"/>
         </w:rPr>
       </w:pPr>
-      <w:r>
+    </w:p>
+    <w:p>
+      <w:pPr>
         <w:rPr>
           <w:rFonts w:ascii="Calibri" w:hAnsi="Calibri" w:cs="Calibri"/>
           <w:color w:val="0000FF"/>
         </w:rPr>
-        <w:t>https://docs.aws.amazon.com/codecommit/latest/userguide/welcome.html</w:t>
-      </w:r>
-    </w:p>
-    <w:p>
-      <w:pPr>
-        <w:rPr>
-          <w:rFonts w:ascii="Calibri" w:hAnsi="Calibri" w:cs="Calibri"/>
-          <w:color w:val="0000FF"/>
-        </w:rPr>
       </w:pPr>
     </w:p>
     <w:sectPr>
-      <w:headerReference w:type="default" r:id="rId25"/>
-      <w:footerReference w:type="default" r:id="rId26"/>
+      <w:headerReference w:type="default" r:id="rId26"/>
+      <w:footerReference w:type="default" r:id="rId27"/>
       <w:pgSz w:w="12240" w:h="15840"/>
       <w:pgMar w:top="1417" w:right="1701" w:bottom="1417" w:left="1701" w:header="708" w:footer="708" w:gutter="0"/>
       <w:cols w:space="708"/>
@@ -4967,7 +5099,7 @@
   <w:style w:type="paragraph" w:default="1" w:styleId="Normal">
     <w:name w:val="Normal"/>
     <w:qFormat/>
-    <w:rsid w:val="00B518D7"/>
+    <w:rsid w:val="004E18D8"/>
   </w:style>
   <w:style w:type="paragraph" w:styleId="Ttulo1">
     <w:name w:val="heading 1"/>

</xml_diff>

<commit_message>
Anexo imagenes de logs
</commit_message>
<xml_diff>
--- a/L10_morales_ruiz_juan_carlos_051301.docx
+++ b/L10_morales_ruiz_juan_carlos_051301.docx
@@ -3688,23 +3688,94 @@
           <w:rFonts w:ascii="Calibri" w:hAnsi="Calibri" w:cs="Calibri"/>
           <w:color w:val="000000"/>
         </w:rPr>
-        <w:t xml:space="preserve">El documento se agregó casi al terminar el reporte de la práctica, es por eso </w:t>
-      </w:r>
-      <w:proofErr w:type="gramStart"/>
-      <w:r>
-        <w:rPr>
-          <w:rFonts w:ascii="Calibri" w:hAnsi="Calibri" w:cs="Calibri"/>
-          <w:color w:val="000000"/>
-        </w:rPr>
-        <w:t>que</w:t>
-      </w:r>
-      <w:proofErr w:type="gramEnd"/>
+        <w:t xml:space="preserve">El documento se agregó casi al terminar el reporte de la práctica, </w:t>
+      </w:r>
+      <w:r>
+        <w:rPr>
+          <w:rFonts w:ascii="Calibri" w:hAnsi="Calibri" w:cs="Calibri"/>
+          <w:color w:val="000000"/>
+        </w:rPr>
+        <w:t>por lo que</w:t>
+      </w:r>
       <w:r>
         <w:rPr>
           <w:rFonts w:ascii="Calibri" w:hAnsi="Calibri" w:cs="Calibri"/>
           <w:color w:val="000000"/>
         </w:rPr>
         <w:t xml:space="preserve"> no se pudo ir versionando cada ajuste que se le hacía.</w:t>
+      </w:r>
+    </w:p>
+    <w:p>
+      <w:pPr>
+        <w:autoSpaceDE w:val="0"/>
+        <w:autoSpaceDN w:val="0"/>
+        <w:adjustRightInd w:val="0"/>
+        <w:spacing w:after="0" w:line="240" w:lineRule="auto"/>
+        <w:rPr>
+          <w:rFonts w:ascii="Calibri" w:hAnsi="Calibri" w:cs="Calibri"/>
+          <w:color w:val="000000"/>
+        </w:rPr>
+      </w:pPr>
+    </w:p>
+    <w:p>
+      <w:pPr>
+        <w:autoSpaceDE w:val="0"/>
+        <w:autoSpaceDN w:val="0"/>
+        <w:adjustRightInd w:val="0"/>
+        <w:spacing w:after="0" w:line="240" w:lineRule="auto"/>
+        <w:jc w:val="center"/>
+        <w:rPr>
+          <w:rFonts w:ascii="Calibri" w:hAnsi="Calibri" w:cs="Calibri"/>
+          <w:color w:val="000000"/>
+        </w:rPr>
+      </w:pPr>
+      <w:r>
+        <w:rPr>
+          <w:rFonts w:ascii="Calibri" w:hAnsi="Calibri" w:cs="Calibri"/>
+          <w:noProof/>
+          <w:color w:val="000000"/>
+        </w:rPr>
+        <w:drawing>
+          <wp:inline distT="0" distB="0" distL="0" distR="0" wp14:anchorId="54A6CC5F" wp14:editId="357FA06C">
+            <wp:extent cx="5133975" cy="3533775"/>
+            <wp:effectExtent l="0" t="0" r="9525" b="9525"/>
+            <wp:docPr id="15" name="Imagen 15" descr="Texto&#10;&#10;Descripción generada automáticamente"/>
+            <wp:cNvGraphicFramePr>
+              <a:graphicFrameLocks xmlns:a="http://schemas.openxmlformats.org/drawingml/2006/main" noChangeAspect="1"/>
+            </wp:cNvGraphicFramePr>
+            <a:graphic xmlns:a="http://schemas.openxmlformats.org/drawingml/2006/main">
+              <a:graphicData uri="http://schemas.openxmlformats.org/drawingml/2006/picture">
+                <pic:pic xmlns:pic="http://schemas.openxmlformats.org/drawingml/2006/picture">
+                  <pic:nvPicPr>
+                    <pic:cNvPr id="15" name="Imagen 15" descr="Texto&#10;&#10;Descripción generada automáticamente"/>
+                    <pic:cNvPicPr/>
+                  </pic:nvPicPr>
+                  <pic:blipFill>
+                    <a:blip r:embed="rId23">
+                      <a:extLst>
+                        <a:ext uri="{28A0092B-C50C-407E-A947-70E740481C1C}">
+                          <a14:useLocalDpi xmlns:a14="http://schemas.microsoft.com/office/drawing/2010/main" val="0"/>
+                        </a:ext>
+                      </a:extLst>
+                    </a:blip>
+                    <a:stretch>
+                      <a:fillRect/>
+                    </a:stretch>
+                  </pic:blipFill>
+                  <pic:spPr>
+                    <a:xfrm>
+                      <a:off x="0" y="0"/>
+                      <a:ext cx="5133975" cy="3533775"/>
+                    </a:xfrm>
+                    <a:prstGeom prst="rect">
+                      <a:avLst/>
+                    </a:prstGeom>
+                  </pic:spPr>
+                </pic:pic>
+              </a:graphicData>
+            </a:graphic>
+          </wp:inline>
+        </w:drawing>
       </w:r>
     </w:p>
     <w:p>
@@ -3936,6 +4007,7 @@
         <w:rPr>
           <w:rFonts w:ascii="Calibri" w:hAnsi="Calibri" w:cs="Calibri"/>
         </w:rPr>
+        <w:lastRenderedPageBreak/>
         <w:t>El lugar ya queda a consideración, dependiendo de las necesidades</w:t>
       </w:r>
     </w:p>
@@ -4030,7 +4102,7 @@
       <w:r>
         <w:t xml:space="preserve"> </w:t>
       </w:r>
-      <w:hyperlink r:id="rId23" w:anchor="lang/en_us" w:history="1">
+      <w:hyperlink r:id="rId24" w:anchor="lang/en_us" w:history="1">
         <w:r>
           <w:rPr>
             <w:rStyle w:val="Hipervnculo"/>
@@ -4118,7 +4190,7 @@
       <w:r>
         <w:t xml:space="preserve">en: </w:t>
       </w:r>
-      <w:hyperlink r:id="rId24" w:history="1">
+      <w:hyperlink r:id="rId25" w:history="1">
         <w:r>
           <w:rPr>
             <w:rStyle w:val="Hipervnculo"/>
@@ -4199,7 +4271,7 @@
           <w:color w:val="0000FF"/>
         </w:rPr>
       </w:pPr>
-      <w:hyperlink r:id="rId25" w:history="1">
+      <w:hyperlink r:id="rId26" w:history="1">
         <w:r>
           <w:rPr>
             <w:rStyle w:val="Hipervnculo"/>
@@ -4225,8 +4297,8 @@
       </w:pPr>
     </w:p>
     <w:sectPr>
-      <w:headerReference w:type="default" r:id="rId26"/>
-      <w:footerReference w:type="default" r:id="rId27"/>
+      <w:headerReference w:type="default" r:id="rId27"/>
+      <w:footerReference w:type="default" r:id="rId28"/>
       <w:pgSz w:w="12240" w:h="15840"/>
       <w:pgMar w:top="1417" w:right="1701" w:bottom="1417" w:left="1701" w:header="708" w:footer="708" w:gutter="0"/>
       <w:cols w:space="708"/>

</xml_diff>